<commit_message>
incidencias 2.5 se incorpora hora para carta para aporte y se corrige montos y cuotas  en comprobante de pago
</commit_message>
<xml_diff>
--- a/moneda-asset-canje-mandatorio-Fase 2/CanjeMandatorio/templatesWord/Formato Carta Aporte-Rescate.docx
+++ b/moneda-asset-canje-mandatorio-Fase 2/CanjeMandatorio/templatesWord/Formato Carta Aporte-Rescate.docx
@@ -398,7 +398,7 @@
     </w:p>
     <w:p>
       <w:pPr>
-        <w:ind w:left="0" w:right="0" w:firstLine="0"/>
+        <w:ind w:left="708" w:right="0" w:hanging="708"/>
         <w:rPr>
           <w:rFonts w:ascii="Verdana" w:hAnsi="Verdana"/>
           <w:sz w:val="18"/>
@@ -476,68 +476,20 @@
     <w:p>
       <w:pPr>
         <w:ind w:left="0" w:right="0" w:firstLine="0"/>
-        <w:rPr>
-          <w:rFonts w:ascii="Verdana" w:hAnsi="Verdana"/>
-          <w:sz w:val="18"/>
-          <w:szCs w:val="18"/>
-        </w:rPr>
-      </w:pPr>
-      <w:r>
-        <w:rPr>
-          <w:rFonts w:ascii="Verdana" w:hAnsi="Verdana"/>
-          <w:sz w:val="18"/>
-          <w:szCs w:val="18"/>
-        </w:rPr>
-        <w:tab/>
-      </w:r>
-      <w:r>
-        <w:rPr>
-          <w:rFonts w:ascii="Verdana" w:hAnsi="Verdana"/>
-          <w:sz w:val="18"/>
-          <w:szCs w:val="18"/>
-        </w:rPr>
-        <w:tab/>
-      </w:r>
-      <w:r>
-        <w:rPr>
-          <w:rFonts w:ascii="Verdana" w:hAnsi="Verdana"/>
-          <w:sz w:val="18"/>
-          <w:szCs w:val="18"/>
-        </w:rPr>
-        <w:tab/>
-      </w:r>
-      <w:r>
-        <w:rPr>
-          <w:rFonts w:ascii="Verdana" w:hAnsi="Verdana"/>
-          <w:sz w:val="18"/>
-          <w:szCs w:val="18"/>
-        </w:rPr>
-        <w:tab/>
-      </w:r>
-      <w:r>
-        <w:rPr>
-          <w:rFonts w:ascii="Verdana" w:hAnsi="Verdana"/>
-          <w:sz w:val="18"/>
-          <w:szCs w:val="18"/>
-        </w:rPr>
-        <w:tab/>
-      </w:r>
-      <w:r>
-        <w:rPr>
-          <w:rFonts w:ascii="Verdana" w:hAnsi="Verdana"/>
-          <w:sz w:val="18"/>
-          <w:szCs w:val="18"/>
-        </w:rPr>
-        <w:tab/>
-      </w:r>
-      <w:r>
-        <w:rPr>
-          <w:rFonts w:ascii="Verdana" w:hAnsi="Verdana"/>
-          <w:sz w:val="18"/>
-          <w:szCs w:val="18"/>
-        </w:rPr>
-        <w:tab/>
-        <w:t xml:space="preserve">      Cursar con Fecha:</w:t>
+        <w:jc w:val="right"/>
+        <w:rPr>
+          <w:rFonts w:ascii="Verdana" w:hAnsi="Verdana"/>
+          <w:sz w:val="18"/>
+          <w:szCs w:val="18"/>
+        </w:rPr>
+      </w:pPr>
+      <w:r>
+        <w:rPr>
+          <w:rFonts w:ascii="Verdana" w:hAnsi="Verdana"/>
+          <w:sz w:val="18"/>
+          <w:szCs w:val="18"/>
+        </w:rPr>
+        <w:t>Cursar con Fecha:</w:t>
       </w:r>
       <w:r>
         <w:rPr>
@@ -2008,48 +1960,39 @@
                 <w:sz w:val="16"/>
                 <w:szCs w:val="16"/>
               </w:rPr>
-              <w:fldChar w:fldCharType="begin"/>
-            </w:r>
-            <w:r>
-              <w:rPr>
-                <w:rFonts w:ascii="Verdana" w:hAnsi="Verdana"/>
-                <w:sz w:val="16"/>
-                <w:szCs w:val="16"/>
-              </w:rPr>
-              <w:instrText xml:space="preserve"> TIME \@ "HH:mm" </w:instrText>
-            </w:r>
-            <w:r>
-              <w:rPr>
-                <w:rFonts w:ascii="Verdana" w:hAnsi="Verdana"/>
-                <w:sz w:val="16"/>
-                <w:szCs w:val="16"/>
-              </w:rPr>
-              <w:fldChar w:fldCharType="separate"/>
-            </w:r>
-            <w:r>
-              <w:rPr>
-                <w:rFonts w:ascii="Verdana" w:hAnsi="Verdana"/>
-                <w:noProof/>
-                <w:sz w:val="16"/>
-                <w:szCs w:val="16"/>
-              </w:rPr>
-              <w:t>03:32</w:t>
-            </w:r>
-            <w:r>
-              <w:rPr>
-                <w:rFonts w:ascii="Verdana" w:hAnsi="Verdana"/>
-                <w:sz w:val="16"/>
-                <w:szCs w:val="16"/>
-              </w:rPr>
-              <w:fldChar w:fldCharType="end"/>
-            </w:r>
-            <w:r>
-              <w:rPr>
-                <w:rFonts w:ascii="Verdana" w:hAnsi="Verdana"/>
-                <w:sz w:val="16"/>
-                <w:szCs w:val="16"/>
-              </w:rPr>
-              <w:t xml:space="preserve"> hrs.</w:t>
+              <w:t xml:space="preserve">[COLUMNA </w:t>
+            </w:r>
+            <w:r>
+              <w:rPr>
+                <w:rFonts w:ascii="Verdana" w:hAnsi="Verdana"/>
+                <w:sz w:val="16"/>
+                <w:szCs w:val="16"/>
+              </w:rPr>
+              <w:t>Y</w:t>
+            </w:r>
+            <w:r>
+              <w:rPr>
+                <w:rFonts w:ascii="Verdana" w:hAnsi="Verdana"/>
+                <w:sz w:val="16"/>
+                <w:szCs w:val="16"/>
+              </w:rPr>
+              <w:t>]</w:t>
+            </w:r>
+            <w:r>
+              <w:rPr>
+                <w:rFonts w:ascii="Verdana" w:hAnsi="Verdana"/>
+                <w:sz w:val="16"/>
+                <w:szCs w:val="16"/>
+              </w:rPr>
+              <w:t xml:space="preserve"> </w:t>
+            </w:r>
+            <w:r>
+              <w:rPr>
+                <w:rFonts w:ascii="Verdana" w:hAnsi="Verdana"/>
+                <w:sz w:val="16"/>
+                <w:szCs w:val="16"/>
+              </w:rPr>
+              <w:t>hrs.</w:t>
             </w:r>
             <w:r>
               <w:rPr>
@@ -2159,48 +2102,39 @@
                 <w:sz w:val="16"/>
                 <w:szCs w:val="16"/>
               </w:rPr>
-              <w:fldChar w:fldCharType="begin"/>
-            </w:r>
-            <w:r>
-              <w:rPr>
-                <w:rFonts w:ascii="Verdana" w:hAnsi="Verdana"/>
-                <w:sz w:val="16"/>
-                <w:szCs w:val="16"/>
-              </w:rPr>
-              <w:instrText xml:space="preserve"> TIME \@ "HH:mm" </w:instrText>
-            </w:r>
-            <w:r>
-              <w:rPr>
-                <w:rFonts w:ascii="Verdana" w:hAnsi="Verdana"/>
-                <w:sz w:val="16"/>
-                <w:szCs w:val="16"/>
-              </w:rPr>
-              <w:fldChar w:fldCharType="separate"/>
-            </w:r>
-            <w:r>
-              <w:rPr>
-                <w:rFonts w:ascii="Verdana" w:hAnsi="Verdana"/>
-                <w:noProof/>
-                <w:sz w:val="16"/>
-                <w:szCs w:val="16"/>
-              </w:rPr>
-              <w:t>03:32</w:t>
-            </w:r>
-            <w:r>
-              <w:rPr>
-                <w:rFonts w:ascii="Verdana" w:hAnsi="Verdana"/>
-                <w:sz w:val="16"/>
-                <w:szCs w:val="16"/>
-              </w:rPr>
-              <w:fldChar w:fldCharType="end"/>
-            </w:r>
-            <w:r>
-              <w:rPr>
-                <w:rFonts w:ascii="Verdana" w:hAnsi="Verdana"/>
-                <w:sz w:val="16"/>
-                <w:szCs w:val="16"/>
-              </w:rPr>
-              <w:t xml:space="preserve"> hrs.</w:t>
+              <w:t xml:space="preserve">[COLUMNA </w:t>
+            </w:r>
+            <w:r>
+              <w:rPr>
+                <w:rFonts w:ascii="Verdana" w:hAnsi="Verdana"/>
+                <w:sz w:val="16"/>
+                <w:szCs w:val="16"/>
+              </w:rPr>
+              <w:t>Y</w:t>
+            </w:r>
+            <w:r>
+              <w:rPr>
+                <w:rFonts w:ascii="Verdana" w:hAnsi="Verdana"/>
+                <w:sz w:val="16"/>
+                <w:szCs w:val="16"/>
+              </w:rPr>
+              <w:t>]</w:t>
+            </w:r>
+            <w:r>
+              <w:rPr>
+                <w:rFonts w:ascii="Verdana" w:hAnsi="Verdana"/>
+                <w:sz w:val="16"/>
+                <w:szCs w:val="16"/>
+              </w:rPr>
+              <w:t xml:space="preserve"> </w:t>
+            </w:r>
+            <w:r>
+              <w:rPr>
+                <w:rFonts w:ascii="Verdana" w:hAnsi="Verdana"/>
+                <w:sz w:val="16"/>
+                <w:szCs w:val="16"/>
+              </w:rPr>
+              <w:t>hrs.</w:t>
             </w:r>
             <w:r>
               <w:rPr>

</xml_diff>

<commit_message>
Control de cambios - se agrega la hora de transaccion a los documentos - Se pone negrita al tirulo de la carta - Se quitan espacios a la carta
</commit_message>
<xml_diff>
--- a/moneda-asset-canje-mandatorio-Fase 2/CanjeMandatorio/templatesWord/Formato Carta Aporte-Rescate.docx
+++ b/moneda-asset-canje-mandatorio-Fase 2/CanjeMandatorio/templatesWord/Formato Carta Aporte-Rescate.docx
@@ -1,6 +1,6 @@
 
 <file path=word/document.xml><?xml version="1.0" encoding="utf-8"?>
-<w:document xmlns:wpc="http://schemas.microsoft.com/office/word/2010/wordprocessingCanvas" xmlns:cx="http://schemas.microsoft.com/office/drawing/2014/chartex" xmlns:cx1="http://schemas.microsoft.com/office/drawing/2015/9/8/chartex" xmlns:cx2="http://schemas.microsoft.com/office/drawing/2015/10/21/chartex" xmlns:cx3="http://schemas.microsoft.com/office/drawing/2016/5/9/chartex" xmlns:cx4="http://schemas.microsoft.com/office/drawing/2016/5/10/chartex" xmlns:cx5="http://schemas.microsoft.com/office/drawing/2016/5/11/chartex" xmlns:cx6="http://schemas.microsoft.com/office/drawing/2016/5/12/chartex" xmlns:cx7="http://schemas.microsoft.com/office/drawing/2016/5/13/chartex" xmlns:cx8="http://schemas.microsoft.com/office/drawing/2016/5/14/chartex" xmlns:mc="http://schemas.openxmlformats.org/markup-compatibility/2006" xmlns:aink="http://schemas.microsoft.com/office/drawing/2016/ink" xmlns:am3d="http://schemas.microsoft.com/office/drawing/2017/model3d" xmlns:o="urn:schemas-microsoft-com:office:office" xmlns:r="http://schemas.openxmlformats.org/officeDocument/2006/relationships" xmlns:m="http://schemas.openxmlformats.org/officeDocument/2006/math" xmlns:v="urn:schemas-microsoft-com:vml" xmlns:wp14="http://schemas.microsoft.com/office/word/2010/wordprocessingDrawing" xmlns:wp="http://schemas.openxmlformats.org/drawingml/2006/wordprocessingDrawing" xmlns:w10="urn:schemas-microsoft-com:office:word" xmlns:w="http://schemas.openxmlformats.org/wordprocessingml/2006/main" xmlns:w14="http://schemas.microsoft.com/office/word/2010/wordml" xmlns:w15="http://schemas.microsoft.com/office/word/2012/wordml" xmlns:w16cex="http://schemas.microsoft.com/office/word/2018/wordml/cex" xmlns:w16cid="http://schemas.microsoft.com/office/word/2016/wordml/cid" xmlns:w16="http://schemas.microsoft.com/office/word/2018/wordml" xmlns:w16se="http://schemas.microsoft.com/office/word/2015/wordml/symex" xmlns:wpg="http://schemas.microsoft.com/office/word/2010/wordprocessingGroup" xmlns:wpi="http://schemas.microsoft.com/office/word/2010/wordprocessingInk" xmlns:wne="http://schemas.microsoft.com/office/word/2006/wordml" xmlns:wps="http://schemas.microsoft.com/office/word/2010/wordprocessingShape" mc:Ignorable="w14 w15 w16se w16cid w16 w16cex wp14">
+<w:document xmlns:wpc="http://schemas.microsoft.com/office/word/2010/wordprocessingCanvas" xmlns:cx="http://schemas.microsoft.com/office/drawing/2014/chartex" xmlns:cx1="http://schemas.microsoft.com/office/drawing/2015/9/8/chartex" xmlns:cx2="http://schemas.microsoft.com/office/drawing/2015/10/21/chartex" xmlns:cx3="http://schemas.microsoft.com/office/drawing/2016/5/9/chartex" xmlns:cx4="http://schemas.microsoft.com/office/drawing/2016/5/10/chartex" xmlns:cx5="http://schemas.microsoft.com/office/drawing/2016/5/11/chartex" xmlns:cx6="http://schemas.microsoft.com/office/drawing/2016/5/12/chartex" xmlns:cx7="http://schemas.microsoft.com/office/drawing/2016/5/13/chartex" xmlns:cx8="http://schemas.microsoft.com/office/drawing/2016/5/14/chartex" xmlns:mc="http://schemas.openxmlformats.org/markup-compatibility/2006" xmlns:aink="http://schemas.microsoft.com/office/drawing/2016/ink" xmlns:am3d="http://schemas.microsoft.com/office/drawing/2017/model3d" xmlns:o="urn:schemas-microsoft-com:office:office" xmlns:r="http://schemas.openxmlformats.org/officeDocument/2006/relationships" xmlns:m="http://schemas.openxmlformats.org/officeDocument/2006/math" xmlns:v="urn:schemas-microsoft-com:vml" xmlns:wp14="http://schemas.microsoft.com/office/word/2010/wordprocessingDrawing" xmlns:wp="http://schemas.openxmlformats.org/drawingml/2006/wordprocessingDrawing" xmlns:w10="urn:schemas-microsoft-com:office:word" xmlns:w="http://schemas.openxmlformats.org/wordprocessingml/2006/main" xmlns:w14="http://schemas.microsoft.com/office/word/2010/wordml" xmlns:w15="http://schemas.microsoft.com/office/word/2012/wordml" xmlns:w16cex="http://schemas.microsoft.com/office/word/2018/wordml/cex" xmlns:w16cid="http://schemas.microsoft.com/office/word/2016/wordml/cid" xmlns:w16="http://schemas.microsoft.com/office/word/2018/wordml" xmlns:w16sdtdh="http://schemas.microsoft.com/office/word/2020/wordml/sdtdatahash" xmlns:w16se="http://schemas.microsoft.com/office/word/2015/wordml/symex" xmlns:wpg="http://schemas.microsoft.com/office/word/2010/wordprocessingGroup" xmlns:wpi="http://schemas.microsoft.com/office/word/2010/wordprocessingInk" xmlns:wne="http://schemas.microsoft.com/office/word/2006/wordml" xmlns:wps="http://schemas.microsoft.com/office/word/2010/wordprocessingShape" mc:Ignorable="w14 w15 w16se w16cid w16 w16cex w16sdtdh wp14">
   <w:body>
     <w:p>
       <w:pPr>
@@ -23,7 +23,6 @@
           <w:rFonts w:ascii="Verdana" w:hAnsi="Verdana"/>
           <w:b/>
           <w:bCs/>
-          <w:szCs w:val="18"/>
           <w:lang w:val="es-ES"/>
         </w:rPr>
       </w:pPr>
@@ -32,7 +31,6 @@
           <w:rFonts w:ascii="Verdana" w:hAnsi="Verdana"/>
           <w:b/>
           <w:bCs/>
-          <w:szCs w:val="18"/>
           <w:lang w:val="es-ES"/>
         </w:rPr>
         <w:t xml:space="preserve">CARTA PARA </w:t>
@@ -42,7 +40,6 @@
           <w:rFonts w:ascii="Verdana" w:hAnsi="Verdana"/>
           <w:b/>
           <w:bCs/>
-          <w:szCs w:val="18"/>
           <w:lang w:val="es-ES"/>
         </w:rPr>
         <w:t>[</w:t>
@@ -50,8 +47,8 @@
       <w:r>
         <w:rPr>
           <w:rFonts w:ascii="Verdana" w:hAnsi="Verdana"/>
-          <w:sz w:val="24"/>
-          <w:szCs w:val="20"/>
+          <w:b/>
+          <w:bCs/>
           <w:lang w:eastAsia="en-US"/>
         </w:rPr>
         <w:t xml:space="preserve">COLUMNA </w:t>
@@ -59,8 +56,8 @@
       <w:r>
         <w:rPr>
           <w:rFonts w:ascii="Verdana" w:hAnsi="Verdana"/>
-          <w:sz w:val="24"/>
-          <w:szCs w:val="20"/>
+          <w:b/>
+          <w:bCs/>
           <w:lang w:eastAsia="en-US"/>
         </w:rPr>
         <w:t>D</w:t>
@@ -68,8 +65,8 @@
       <w:r>
         <w:rPr>
           <w:rFonts w:ascii="Verdana" w:hAnsi="Verdana"/>
-          <w:sz w:val="24"/>
-          <w:szCs w:val="20"/>
+          <w:b/>
+          <w:bCs/>
           <w:lang w:eastAsia="en-US"/>
         </w:rPr>
         <w:t>]</w:t>
@@ -235,7 +232,25 @@
           <w:sz w:val="18"/>
           <w:szCs w:val="18"/>
         </w:rPr>
-        <w:t xml:space="preserve">Ref.                    : </w:t>
+        <w:t xml:space="preserve">Ref.                  </w:t>
+      </w:r>
+      <w:proofErr w:type="gramStart"/>
+      <w:r>
+        <w:rPr>
+          <w:rFonts w:ascii="Verdana" w:hAnsi="Verdana"/>
+          <w:sz w:val="18"/>
+          <w:szCs w:val="18"/>
+        </w:rPr>
+        <w:t xml:space="preserve">  :</w:t>
+      </w:r>
+      <w:proofErr w:type="gramEnd"/>
+      <w:r>
+        <w:rPr>
+          <w:rFonts w:ascii="Verdana" w:hAnsi="Verdana"/>
+          <w:sz w:val="18"/>
+          <w:szCs w:val="18"/>
+        </w:rPr>
+        <w:t xml:space="preserve"> </w:t>
       </w:r>
       <w:r>
         <w:rPr>
@@ -358,7 +373,25 @@
           <w:sz w:val="18"/>
           <w:szCs w:val="18"/>
         </w:rPr>
-        <w:t xml:space="preserve">Nemotécnico       : </w:t>
+        <w:t xml:space="preserve">Nemotécnico     </w:t>
+      </w:r>
+      <w:proofErr w:type="gramStart"/>
+      <w:r>
+        <w:rPr>
+          <w:rFonts w:ascii="Verdana" w:hAnsi="Verdana"/>
+          <w:sz w:val="18"/>
+          <w:szCs w:val="18"/>
+        </w:rPr>
+        <w:t xml:space="preserve">  :</w:t>
+      </w:r>
+      <w:proofErr w:type="gramEnd"/>
+      <w:r>
+        <w:rPr>
+          <w:rFonts w:ascii="Verdana" w:hAnsi="Verdana"/>
+          <w:sz w:val="18"/>
+          <w:szCs w:val="18"/>
+        </w:rPr>
+        <w:t xml:space="preserve"> </w:t>
       </w:r>
       <w:r>
         <w:rPr>
@@ -413,6 +446,7 @@
         </w:rPr>
         <w:t xml:space="preserve">RUT del Fondo   </w:t>
       </w:r>
+      <w:proofErr w:type="gramStart"/>
       <w:r>
         <w:rPr>
           <w:rFonts w:ascii="Verdana" w:hAnsi="Verdana"/>
@@ -429,6 +463,7 @@
         </w:rPr>
         <w:t>:</w:t>
       </w:r>
+      <w:proofErr w:type="gramEnd"/>
       <w:r>
         <w:t xml:space="preserve"> </w:t>
       </w:r>
@@ -1986,13 +2021,23 @@
               </w:rPr>
               <w:t xml:space="preserve"> </w:t>
             </w:r>
-            <w:r>
-              <w:rPr>
-                <w:rFonts w:ascii="Verdana" w:hAnsi="Verdana"/>
-                <w:sz w:val="16"/>
-                <w:szCs w:val="16"/>
-              </w:rPr>
-              <w:t>hrs.</w:t>
+            <w:proofErr w:type="spellStart"/>
+            <w:r>
+              <w:rPr>
+                <w:rFonts w:ascii="Verdana" w:hAnsi="Verdana"/>
+                <w:sz w:val="16"/>
+                <w:szCs w:val="16"/>
+              </w:rPr>
+              <w:t>hrs</w:t>
+            </w:r>
+            <w:proofErr w:type="spellEnd"/>
+            <w:r>
+              <w:rPr>
+                <w:rFonts w:ascii="Verdana" w:hAnsi="Verdana"/>
+                <w:sz w:val="16"/>
+                <w:szCs w:val="16"/>
+              </w:rPr>
+              <w:t>.</w:t>
             </w:r>
             <w:r>
               <w:rPr>
@@ -2128,13 +2173,23 @@
               </w:rPr>
               <w:t xml:space="preserve"> </w:t>
             </w:r>
-            <w:r>
-              <w:rPr>
-                <w:rFonts w:ascii="Verdana" w:hAnsi="Verdana"/>
-                <w:sz w:val="16"/>
-                <w:szCs w:val="16"/>
-              </w:rPr>
-              <w:t>hrs.</w:t>
+            <w:proofErr w:type="spellStart"/>
+            <w:r>
+              <w:rPr>
+                <w:rFonts w:ascii="Verdana" w:hAnsi="Verdana"/>
+                <w:sz w:val="16"/>
+                <w:szCs w:val="16"/>
+              </w:rPr>
+              <w:t>hrs</w:t>
+            </w:r>
+            <w:proofErr w:type="spellEnd"/>
+            <w:r>
+              <w:rPr>
+                <w:rFonts w:ascii="Verdana" w:hAnsi="Verdana"/>
+                <w:sz w:val="16"/>
+                <w:szCs w:val="16"/>
+              </w:rPr>
+              <w:t>.</w:t>
             </w:r>
             <w:r>
               <w:rPr>
@@ -2291,13 +2346,23 @@
         </w:rPr>
         <w:t xml:space="preserve"> </w:t>
       </w:r>
-      <w:r>
-        <w:rPr>
-          <w:rFonts w:ascii="Verdana" w:hAnsi="Verdana"/>
-          <w:sz w:val="18"/>
-          <w:szCs w:val="18"/>
-        </w:rPr>
-        <w:t>Moneda S.A. Administradora General de Fondos</w:t>
+      <w:proofErr w:type="gramStart"/>
+      <w:r>
+        <w:rPr>
+          <w:rFonts w:ascii="Verdana" w:hAnsi="Verdana"/>
+          <w:sz w:val="18"/>
+          <w:szCs w:val="18"/>
+        </w:rPr>
+        <w:t>Moneda</w:t>
+      </w:r>
+      <w:proofErr w:type="gramEnd"/>
+      <w:r>
+        <w:rPr>
+          <w:rFonts w:ascii="Verdana" w:hAnsi="Verdana"/>
+          <w:sz w:val="18"/>
+          <w:szCs w:val="18"/>
+        </w:rPr>
+        <w:t xml:space="preserve"> S.A. Administradora General de Fondos</w:t>
       </w:r>
       <w:r>
         <w:rPr>
@@ -2679,7 +2744,7 @@
 </file>
 
 <file path=word/numbering.xml><?xml version="1.0" encoding="utf-8"?>
-<w:numbering xmlns:wpc="http://schemas.microsoft.com/office/word/2010/wordprocessingCanvas" xmlns:cx="http://schemas.microsoft.com/office/drawing/2014/chartex" xmlns:cx1="http://schemas.microsoft.com/office/drawing/2015/9/8/chartex" xmlns:cx2="http://schemas.microsoft.com/office/drawing/2015/10/21/chartex" xmlns:cx3="http://schemas.microsoft.com/office/drawing/2016/5/9/chartex" xmlns:cx4="http://schemas.microsoft.com/office/drawing/2016/5/10/chartex" xmlns:cx5="http://schemas.microsoft.com/office/drawing/2016/5/11/chartex" xmlns:cx6="http://schemas.microsoft.com/office/drawing/2016/5/12/chartex" xmlns:cx7="http://schemas.microsoft.com/office/drawing/2016/5/13/chartex" xmlns:cx8="http://schemas.microsoft.com/office/drawing/2016/5/14/chartex" xmlns:mc="http://schemas.openxmlformats.org/markup-compatibility/2006" xmlns:aink="http://schemas.microsoft.com/office/drawing/2016/ink" xmlns:am3d="http://schemas.microsoft.com/office/drawing/2017/model3d" xmlns:o="urn:schemas-microsoft-com:office:office" xmlns:r="http://schemas.openxmlformats.org/officeDocument/2006/relationships" xmlns:m="http://schemas.openxmlformats.org/officeDocument/2006/math" xmlns:v="urn:schemas-microsoft-com:vml" xmlns:wp14="http://schemas.microsoft.com/office/word/2010/wordprocessingDrawing" xmlns:wp="http://schemas.openxmlformats.org/drawingml/2006/wordprocessingDrawing" xmlns:w10="urn:schemas-microsoft-com:office:word" xmlns:w="http://schemas.openxmlformats.org/wordprocessingml/2006/main" xmlns:w14="http://schemas.microsoft.com/office/word/2010/wordml" xmlns:w15="http://schemas.microsoft.com/office/word/2012/wordml" xmlns:w16cex="http://schemas.microsoft.com/office/word/2018/wordml/cex" xmlns:w16cid="http://schemas.microsoft.com/office/word/2016/wordml/cid" xmlns:w16="http://schemas.microsoft.com/office/word/2018/wordml" xmlns:w16se="http://schemas.microsoft.com/office/word/2015/wordml/symex" xmlns:wpg="http://schemas.microsoft.com/office/word/2010/wordprocessingGroup" xmlns:wpi="http://schemas.microsoft.com/office/word/2010/wordprocessingInk" xmlns:wne="http://schemas.microsoft.com/office/word/2006/wordml" xmlns:wps="http://schemas.microsoft.com/office/word/2010/wordprocessingShape" mc:Ignorable="w14 w15 w16se w16cid w16 w16cex wp14">
+<w:numbering xmlns:wpc="http://schemas.microsoft.com/office/word/2010/wordprocessingCanvas" xmlns:cx="http://schemas.microsoft.com/office/drawing/2014/chartex" xmlns:cx1="http://schemas.microsoft.com/office/drawing/2015/9/8/chartex" xmlns:cx2="http://schemas.microsoft.com/office/drawing/2015/10/21/chartex" xmlns:cx3="http://schemas.microsoft.com/office/drawing/2016/5/9/chartex" xmlns:cx4="http://schemas.microsoft.com/office/drawing/2016/5/10/chartex" xmlns:cx5="http://schemas.microsoft.com/office/drawing/2016/5/11/chartex" xmlns:cx6="http://schemas.microsoft.com/office/drawing/2016/5/12/chartex" xmlns:cx7="http://schemas.microsoft.com/office/drawing/2016/5/13/chartex" xmlns:cx8="http://schemas.microsoft.com/office/drawing/2016/5/14/chartex" xmlns:mc="http://schemas.openxmlformats.org/markup-compatibility/2006" xmlns:aink="http://schemas.microsoft.com/office/drawing/2016/ink" xmlns:am3d="http://schemas.microsoft.com/office/drawing/2017/model3d" xmlns:o="urn:schemas-microsoft-com:office:office" xmlns:r="http://schemas.openxmlformats.org/officeDocument/2006/relationships" xmlns:m="http://schemas.openxmlformats.org/officeDocument/2006/math" xmlns:v="urn:schemas-microsoft-com:vml" xmlns:wp14="http://schemas.microsoft.com/office/word/2010/wordprocessingDrawing" xmlns:wp="http://schemas.openxmlformats.org/drawingml/2006/wordprocessingDrawing" xmlns:w10="urn:schemas-microsoft-com:office:word" xmlns:w="http://schemas.openxmlformats.org/wordprocessingml/2006/main" xmlns:w14="http://schemas.microsoft.com/office/word/2010/wordml" xmlns:w15="http://schemas.microsoft.com/office/word/2012/wordml" xmlns:w16cex="http://schemas.microsoft.com/office/word/2018/wordml/cex" xmlns:w16cid="http://schemas.microsoft.com/office/word/2016/wordml/cid" xmlns:w16="http://schemas.microsoft.com/office/word/2018/wordml" xmlns:w16sdtdh="http://schemas.microsoft.com/office/word/2020/wordml/sdtdatahash" xmlns:w16se="http://schemas.microsoft.com/office/word/2015/wordml/symex" xmlns:wpg="http://schemas.microsoft.com/office/word/2010/wordprocessingGroup" xmlns:wpi="http://schemas.microsoft.com/office/word/2010/wordprocessingInk" xmlns:wne="http://schemas.microsoft.com/office/word/2006/wordml" xmlns:wps="http://schemas.microsoft.com/office/word/2010/wordprocessingShape" mc:Ignorable="w14 w15 w16se w16cid w16 w16cex w16sdtdh wp14">
   <w:abstractNum w:abstractNumId="0" w15:restartNumberingAfterBreak="0">
     <w:nsid w:val="0F196F4C"/>
     <w:multiLevelType w:val="hybridMultilevel"/>
@@ -3348,7 +3413,7 @@
 </file>
 
 <file path=word/styles.xml><?xml version="1.0" encoding="utf-8"?>
-<w:styles xmlns:mc="http://schemas.openxmlformats.org/markup-compatibility/2006" xmlns:r="http://schemas.openxmlformats.org/officeDocument/2006/relationships" xmlns:w="http://schemas.openxmlformats.org/wordprocessingml/2006/main" xmlns:w14="http://schemas.microsoft.com/office/word/2010/wordml" xmlns:w15="http://schemas.microsoft.com/office/word/2012/wordml" xmlns:w16cex="http://schemas.microsoft.com/office/word/2018/wordml/cex" xmlns:w16cid="http://schemas.microsoft.com/office/word/2016/wordml/cid" xmlns:w16="http://schemas.microsoft.com/office/word/2018/wordml" xmlns:w16se="http://schemas.microsoft.com/office/word/2015/wordml/symex" mc:Ignorable="w14 w15 w16se w16cid w16 w16cex">
+<w:styles xmlns:mc="http://schemas.openxmlformats.org/markup-compatibility/2006" xmlns:r="http://schemas.openxmlformats.org/officeDocument/2006/relationships" xmlns:w="http://schemas.openxmlformats.org/wordprocessingml/2006/main" xmlns:w14="http://schemas.microsoft.com/office/word/2010/wordml" xmlns:w15="http://schemas.microsoft.com/office/word/2012/wordml" xmlns:w16cex="http://schemas.microsoft.com/office/word/2018/wordml/cex" xmlns:w16cid="http://schemas.microsoft.com/office/word/2016/wordml/cid" xmlns:w16="http://schemas.microsoft.com/office/word/2018/wordml" xmlns:w16sdtdh="http://schemas.microsoft.com/office/word/2020/wordml/sdtdatahash" xmlns:w16se="http://schemas.microsoft.com/office/word/2015/wordml/symex" mc:Ignorable="w14 w15 w16se w16cid w16 w16cex w16sdtdh">
   <w:docDefaults>
     <w:rPrDefault>
       <w:rPr>

</xml_diff>